<commit_message>
Update user Stories in design
</commit_message>
<xml_diff>
--- a/Diseño/Historias de Usuario con Códigos y Criterios de Aceptación.docx
+++ b/Diseño/Historias de Usuario con Códigos y Criterios de Aceptación.docx
@@ -46,13 +46,19 @@
         <w:rPr>
           <w:lang w:val="en-US"/>
         </w:rPr>
-        <w:t>= 19</w:t>
+        <w:t xml:space="preserve">= </w:t>
+      </w:r>
+      <w:r>
+        <w:rPr>
+          <w:lang w:val="en-US"/>
+        </w:rPr>
+        <w:t>20</w:t>
       </w:r>
     </w:p>
     <w:p>
       <w:r>
         <w:pict w14:anchorId="3DE30E48">
-          <v:rect id="_x0000_i1025" style="width:0;height:1.5pt" o:hralign="center" o:hrstd="t" o:hr="t" fillcolor="#a0a0a0" stroked="f"/>
+          <v:rect id="_x0000_i1026" style="width:0;height:1.5pt" o:hralign="center" o:hrstd="t" o:hr="t" fillcolor="#a0a0a0" stroked="f"/>
         </w:pict>
       </w:r>
     </w:p>
@@ -798,7 +804,7 @@
     <w:p>
       <w:r>
         <w:pict w14:anchorId="4AA7A970">
-          <v:rect id="_x0000_i1026" style="width:0;height:1.5pt" o:hralign="center" o:hrstd="t" o:hr="t" fillcolor="#a0a0a0" stroked="f"/>
+          <v:rect id="_x0000_i1027" style="width:0;height:1.5pt" o:hralign="center" o:hrstd="t" o:hr="t" fillcolor="#a0a0a0" stroked="f"/>
         </w:pict>
       </w:r>
     </w:p>
@@ -1016,6 +1022,9 @@
       <w:r>
         <w:t>Gestión de pagos adicionales</w:t>
       </w:r>
+      <w:r>
+        <w:t xml:space="preserve"> –(edición)</w:t>
+      </w:r>
     </w:p>
     <w:p>
       <w:pPr>
@@ -1226,8 +1235,155 @@
     </w:p>
     <w:p>
       <w:r>
+        <w:rPr>
+          <w:b/>
+          <w:bCs/>
+        </w:rPr>
+        <w:t>ADM-06 – Listado de prestadores</w:t>
+      </w:r>
+    </w:p>
+    <w:p>
+      <w:pPr>
+        <w:numPr>
+          <w:ilvl w:val="0"/>
+          <w:numId w:val="37"/>
+        </w:numPr>
+      </w:pPr>
+      <w:r>
+        <w:rPr>
+          <w:b/>
+          <w:bCs/>
+        </w:rPr>
+        <w:t>Historia:</w:t>
+      </w:r>
+      <w:r>
+        <w:t xml:space="preserve"> Como administrador, quiero ver un listado de todos los prestadores registrados, para poder gestionarlos y acceder rápidamente a sus perfiles.</w:t>
+      </w:r>
+    </w:p>
+    <w:p>
+      <w:pPr>
+        <w:numPr>
+          <w:ilvl w:val="0"/>
+          <w:numId w:val="37"/>
+        </w:numPr>
+      </w:pPr>
+      <w:r>
+        <w:rPr>
+          <w:b/>
+          <w:bCs/>
+        </w:rPr>
+        <w:t>Criterios de Aceptación:</w:t>
+      </w:r>
+    </w:p>
+    <w:p>
+      <w:pPr>
+        <w:numPr>
+          <w:ilvl w:val="1"/>
+          <w:numId w:val="37"/>
+        </w:numPr>
+      </w:pPr>
+      <w:r>
+        <w:t>El listado muestra nombre, teléfono, rubro, estado (activo/inactivo) y fecha de alta.</w:t>
+      </w:r>
+    </w:p>
+    <w:p>
+      <w:pPr>
+        <w:numPr>
+          <w:ilvl w:val="1"/>
+          <w:numId w:val="37"/>
+        </w:numPr>
+      </w:pPr>
+      <w:r>
+        <w:lastRenderedPageBreak/>
+        <w:t>El administrador puede filtrar por rubro, estado y buscar por nombre o teléfono.</w:t>
+      </w:r>
+    </w:p>
+    <w:p>
+      <w:pPr>
+        <w:numPr>
+          <w:ilvl w:val="1"/>
+          <w:numId w:val="37"/>
+        </w:numPr>
+      </w:pPr>
+      <w:r>
+        <w:t xml:space="preserve">El listado se </w:t>
+      </w:r>
+      <w:proofErr w:type="spellStart"/>
+      <w:r>
+        <w:t>pagina</w:t>
+      </w:r>
+      <w:proofErr w:type="spellEnd"/>
+      <w:r>
+        <w:t xml:space="preserve"> para mejorar la navegación cuando hay muchos registros.</w:t>
+      </w:r>
+    </w:p>
+    <w:p>
+      <w:pPr>
+        <w:numPr>
+          <w:ilvl w:val="1"/>
+          <w:numId w:val="37"/>
+        </w:numPr>
+      </w:pPr>
+      <w:r>
+        <w:t xml:space="preserve">Desde cada fila, el administrador puede acceder a opciones de </w:t>
+      </w:r>
+      <w:r>
+        <w:rPr>
+          <w:b/>
+          <w:bCs/>
+        </w:rPr>
+        <w:t>ver detalle</w:t>
+      </w:r>
+      <w:r>
+        <w:t xml:space="preserve">, </w:t>
+      </w:r>
+      <w:r>
+        <w:rPr>
+          <w:b/>
+          <w:bCs/>
+        </w:rPr>
+        <w:t>editar</w:t>
+      </w:r>
+      <w:r>
+        <w:t xml:space="preserve">, </w:t>
+      </w:r>
+      <w:r>
+        <w:rPr>
+          <w:b/>
+          <w:bCs/>
+        </w:rPr>
+        <w:t>dar de baja</w:t>
+      </w:r>
+      <w:r>
+        <w:t xml:space="preserve"> o </w:t>
+      </w:r>
+      <w:r>
+        <w:rPr>
+          <w:b/>
+          <w:bCs/>
+        </w:rPr>
+        <w:t>gestionar pagos</w:t>
+      </w:r>
+      <w:r>
+        <w:t>.</w:t>
+      </w:r>
+    </w:p>
+    <w:p>
+      <w:pPr>
+        <w:numPr>
+          <w:ilvl w:val="1"/>
+          <w:numId w:val="37"/>
+        </w:numPr>
+      </w:pPr>
+      <w:r>
+        <w:t>El listado se actualiza automáticamente después de realizar una acción (alta, edición o baja).</w:t>
+      </w:r>
+    </w:p>
+    <w:p/>
+    <w:p>
+      <w:r>
         <w:pict w14:anchorId="554E6F40">
-          <v:rect id="_x0000_i1027" style="width:0;height:1.5pt" o:hralign="center" o:hrstd="t" o:hr="t" fillcolor="#a0a0a0" stroked="f"/>
+          <v:rect id="_x0000_i1028" style="width:0;height:1.5pt" o:hralign="center" o:hrstd="t" o:hr="t" fillcolor="#a0a0a0" stroked="f"/>
         </w:pict>
       </w:r>
     </w:p>
@@ -1307,7 +1463,6 @@
         </w:numPr>
       </w:pPr>
       <w:r>
-        <w:lastRenderedPageBreak/>
         <w:t>El sistema calcula automáticamente el promedio.</w:t>
       </w:r>
     </w:p>
@@ -1381,7 +1536,7 @@
     <w:p>
       <w:r>
         <w:pict w14:anchorId="3D0ED8C5">
-          <v:rect id="_x0000_i1028" style="width:0;height:1.5pt" o:hralign="center" o:hrstd="t" o:hr="t" fillcolor="#a0a0a0" stroked="f"/>
+          <v:rect id="_x0000_i1029" style="width:0;height:1.5pt" o:hralign="center" o:hrstd="t" o:hr="t" fillcolor="#a0a0a0" stroked="f"/>
         </w:pict>
       </w:r>
     </w:p>
@@ -1472,6 +1627,7 @@
         </w:numPr>
       </w:pPr>
       <w:r>
+        <w:lastRenderedPageBreak/>
         <w:t xml:space="preserve">Validación de </w:t>
       </w:r>
       <w:proofErr w:type="spellStart"/>
@@ -1636,7 +1792,7 @@
     <w:p>
       <w:r>
         <w:pict w14:anchorId="2E50C57E">
-          <v:rect id="_x0000_i1035" style="width:0;height:1.5pt" o:hralign="center" o:hrstd="t" o:hr="t" fillcolor="#a0a0a0" stroked="f"/>
+          <v:rect id="_x0000_i1030" style="width:0;height:1.5pt" o:hralign="center" o:hrstd="t" o:hr="t" fillcolor="#a0a0a0" stroked="f"/>
         </w:pict>
       </w:r>
     </w:p>
@@ -1653,7 +1809,6 @@
           <w:b/>
           <w:bCs/>
         </w:rPr>
-        <w:lastRenderedPageBreak/>
         <w:t>📌</w:t>
       </w:r>
       <w:r>
@@ -1800,7 +1955,7 @@
     <w:p>
       <w:r>
         <w:pict w14:anchorId="27EAF583">
-          <v:rect id="_x0000_i1060" style="width:0;height:1.5pt" o:hralign="center" o:hrstd="t" o:hr="t" fillcolor="#a0a0a0" stroked="f"/>
+          <v:rect id="_x0000_i1031" style="width:0;height:1.5pt" o:hralign="center" o:hrstd="t" o:hr="t" fillcolor="#a0a0a0" stroked="f"/>
         </w:pict>
       </w:r>
     </w:p>
@@ -1831,6 +1986,7 @@
           <w:b/>
           <w:bCs/>
         </w:rPr>
+        <w:lastRenderedPageBreak/>
         <w:t>Historia:</w:t>
       </w:r>
       <w:r>
@@ -1920,7 +2076,7 @@
     <w:p>
       <w:r>
         <w:pict w14:anchorId="7BD95A2F">
-          <v:rect id="_x0000_i1061" style="width:0;height:1.5pt" o:hralign="center" o:hrstd="t" o:hr="t" fillcolor="#a0a0a0" stroked="f"/>
+          <v:rect id="_x0000_i1032" style="width:0;height:1.5pt" o:hralign="center" o:hrstd="t" o:hr="t" fillcolor="#a0a0a0" stroked="f"/>
         </w:pict>
       </w:r>
     </w:p>
@@ -1992,7 +2148,6 @@
         </w:numPr>
       </w:pPr>
       <w:r>
-        <w:lastRenderedPageBreak/>
         <w:t>Prestadores que ya tengan asignado ese rubro lo mantienen en su perfil.</w:t>
       </w:r>
     </w:p>
@@ -2031,7 +2186,7 @@
     <w:p>
       <w:r>
         <w:pict w14:anchorId="5C65B4BC">
-          <v:rect id="_x0000_i1062" style="width:0;height:1.5pt" o:hralign="center" o:hrstd="t" o:hr="t" fillcolor="#a0a0a0" stroked="f"/>
+          <v:rect id="_x0000_i1033" style="width:0;height:1.5pt" o:hralign="center" o:hrstd="t" o:hr="t" fillcolor="#a0a0a0" stroked="f"/>
         </w:pict>
       </w:r>
     </w:p>
@@ -2155,13 +2310,14 @@
         </w:numPr>
       </w:pPr>
       <w:r>
+        <w:lastRenderedPageBreak/>
         <w:t>La interfaz debe mostrar claramente si el rubro está activo o inactivo.</w:t>
       </w:r>
     </w:p>
     <w:p>
       <w:r>
         <w:pict w14:anchorId="44D36D48">
-          <v:rect id="_x0000_i1063" style="width:0;height:1.5pt" o:hralign="center" o:hrstd="t" o:hr="t" fillcolor="#a0a0a0" stroked="f"/>
+          <v:rect id="_x0000_i1034" style="width:0;height:1.5pt" o:hralign="center" o:hrstd="t" o:hr="t" fillcolor="#a0a0a0" stroked="f"/>
         </w:pict>
       </w:r>
     </w:p>
@@ -2302,7 +2458,7 @@
 <w:numbering xmlns:wpc="http://schemas.microsoft.com/office/word/2010/wordprocessingCanvas" xmlns:cx="http://schemas.microsoft.com/office/drawing/2014/chartex" xmlns:cx1="http://schemas.microsoft.com/office/drawing/2015/9/8/chartex" xmlns:cx2="http://schemas.microsoft.com/office/drawing/2015/10/21/chartex" xmlns:cx3="http://schemas.microsoft.com/office/drawing/2016/5/9/chartex" xmlns:cx4="http://schemas.microsoft.com/office/drawing/2016/5/10/chartex" xmlns:cx5="http://schemas.microsoft.com/office/drawing/2016/5/11/chartex" xmlns:cx6="http://schemas.microsoft.com/office/drawing/2016/5/12/chartex" xmlns:cx7="http://schemas.microsoft.com/office/drawing/2016/5/13/chartex" xmlns:cx8="http://schemas.microsoft.com/office/drawing/2016/5/14/chartex" xmlns:mc="http://schemas.openxmlformats.org/markup-compatibility/2006" xmlns:aink="http://schemas.microsoft.com/office/drawing/2016/ink" xmlns:am3d="http://schemas.microsoft.com/office/drawing/2017/model3d" xmlns:o="urn:schemas-microsoft-com:office:office" xmlns:oel="http://schemas.microsoft.com/office/2019/extlst" xmlns:r="http://schemas.openxmlformats.org/officeDocument/2006/relationships" xmlns:m="http://schemas.openxmlformats.org/officeDocument/2006/math" xmlns:v="urn:schemas-microsoft-com:vml" xmlns:wp14="http://schemas.microsoft.com/office/word/2010/wordprocessingDrawing" xmlns:wp="http://schemas.openxmlformats.org/drawingml/2006/wordprocessingDrawing" xmlns:w10="urn:schemas-microsoft-com:office:word" xmlns:w="http://schemas.openxmlformats.org/wordprocessingml/2006/main" xmlns:w14="http://schemas.microsoft.com/office/word/2010/wordml" xmlns:w15="http://schemas.microsoft.com/office/word/2012/wordml" xmlns:w16cex="http://schemas.microsoft.com/office/word/2018/wordml/cex" xmlns:w16cid="http://schemas.microsoft.com/office/word/2016/wordml/cid" xmlns:w16="http://schemas.microsoft.com/office/word/2018/wordml" xmlns:w16du="http://schemas.microsoft.com/office/word/2023/wordml/word16du" xmlns:w16sdtdh="http://schemas.microsoft.com/office/word/2020/wordml/sdtdatahash" xmlns:w16sdtfl="http://schemas.microsoft.com/office/word/2024/wordml/sdtformatlock" xmlns:w16se="http://schemas.microsoft.com/office/word/2015/wordml/symex" xmlns:wpg="http://schemas.microsoft.com/office/word/2010/wordprocessingGroup" xmlns:wpi="http://schemas.microsoft.com/office/word/2010/wordprocessingInk" xmlns:wne="http://schemas.microsoft.com/office/word/2006/wordml" xmlns:wps="http://schemas.microsoft.com/office/word/2010/wordprocessingShape" mc:Ignorable="w14 w15 w16se w16cid w16 w16cex w16sdtdh w16sdtfl w16du wp14">
   <w:numPicBullet w:numPicBulletId="0">
     <w:pict>
-      <v:rect id="_x0000_i1034" style="width:0;height:1.5pt" o:hralign="center" o:bullet="t" o:hrstd="t" o:hr="t" fillcolor="#a0a0a0" stroked="f"/>
+      <v:rect id="_x0000_i1035" style="width:0;height:1.5pt" o:hralign="center" o:bullet="t" o:hrstd="t" o:hr="t" fillcolor="#a0a0a0" stroked="f"/>
     </w:pict>
   </w:numPicBullet>
   <w:abstractNum w:abstractNumId="0" w15:restartNumberingAfterBreak="0">
@@ -5278,6 +5434,155 @@
     </w:lvl>
   </w:abstractNum>
   <w:abstractNum w:abstractNumId="20" w15:restartNumberingAfterBreak="0">
+    <w:nsid w:val="42172B58"/>
+    <w:multiLevelType w:val="multilevel"/>
+    <w:tmpl w:val="FA08D29C"/>
+    <w:lvl w:ilvl="0">
+      <w:start w:val="1"/>
+      <w:numFmt w:val="bullet"/>
+      <w:lvlText w:val=""/>
+      <w:lvlJc w:val="left"/>
+      <w:pPr>
+        <w:tabs>
+          <w:tab w:val="num" w:pos="720"/>
+        </w:tabs>
+        <w:ind w:left="720" w:hanging="360"/>
+      </w:pPr>
+      <w:rPr>
+        <w:rFonts w:ascii="Symbol" w:hAnsi="Symbol" w:hint="default"/>
+        <w:sz w:val="20"/>
+      </w:rPr>
+    </w:lvl>
+    <w:lvl w:ilvl="1">
+      <w:start w:val="1"/>
+      <w:numFmt w:val="bullet"/>
+      <w:lvlText w:val="o"/>
+      <w:lvlJc w:val="left"/>
+      <w:pPr>
+        <w:tabs>
+          <w:tab w:val="num" w:pos="1440"/>
+        </w:tabs>
+        <w:ind w:left="1440" w:hanging="360"/>
+      </w:pPr>
+      <w:rPr>
+        <w:rFonts w:ascii="Courier New" w:hAnsi="Courier New" w:hint="default"/>
+        <w:sz w:val="20"/>
+      </w:rPr>
+    </w:lvl>
+    <w:lvl w:ilvl="2" w:tentative="1">
+      <w:start w:val="1"/>
+      <w:numFmt w:val="bullet"/>
+      <w:lvlText w:val=""/>
+      <w:lvlJc w:val="left"/>
+      <w:pPr>
+        <w:tabs>
+          <w:tab w:val="num" w:pos="2160"/>
+        </w:tabs>
+        <w:ind w:left="2160" w:hanging="360"/>
+      </w:pPr>
+      <w:rPr>
+        <w:rFonts w:ascii="Wingdings" w:hAnsi="Wingdings" w:hint="default"/>
+        <w:sz w:val="20"/>
+      </w:rPr>
+    </w:lvl>
+    <w:lvl w:ilvl="3" w:tentative="1">
+      <w:start w:val="1"/>
+      <w:numFmt w:val="bullet"/>
+      <w:lvlText w:val=""/>
+      <w:lvlJc w:val="left"/>
+      <w:pPr>
+        <w:tabs>
+          <w:tab w:val="num" w:pos="2880"/>
+        </w:tabs>
+        <w:ind w:left="2880" w:hanging="360"/>
+      </w:pPr>
+      <w:rPr>
+        <w:rFonts w:ascii="Wingdings" w:hAnsi="Wingdings" w:hint="default"/>
+        <w:sz w:val="20"/>
+      </w:rPr>
+    </w:lvl>
+    <w:lvl w:ilvl="4" w:tentative="1">
+      <w:start w:val="1"/>
+      <w:numFmt w:val="bullet"/>
+      <w:lvlText w:val=""/>
+      <w:lvlJc w:val="left"/>
+      <w:pPr>
+        <w:tabs>
+          <w:tab w:val="num" w:pos="3600"/>
+        </w:tabs>
+        <w:ind w:left="3600" w:hanging="360"/>
+      </w:pPr>
+      <w:rPr>
+        <w:rFonts w:ascii="Wingdings" w:hAnsi="Wingdings" w:hint="default"/>
+        <w:sz w:val="20"/>
+      </w:rPr>
+    </w:lvl>
+    <w:lvl w:ilvl="5" w:tentative="1">
+      <w:start w:val="1"/>
+      <w:numFmt w:val="bullet"/>
+      <w:lvlText w:val=""/>
+      <w:lvlJc w:val="left"/>
+      <w:pPr>
+        <w:tabs>
+          <w:tab w:val="num" w:pos="4320"/>
+        </w:tabs>
+        <w:ind w:left="4320" w:hanging="360"/>
+      </w:pPr>
+      <w:rPr>
+        <w:rFonts w:ascii="Wingdings" w:hAnsi="Wingdings" w:hint="default"/>
+        <w:sz w:val="20"/>
+      </w:rPr>
+    </w:lvl>
+    <w:lvl w:ilvl="6" w:tentative="1">
+      <w:start w:val="1"/>
+      <w:numFmt w:val="bullet"/>
+      <w:lvlText w:val=""/>
+      <w:lvlJc w:val="left"/>
+      <w:pPr>
+        <w:tabs>
+          <w:tab w:val="num" w:pos="5040"/>
+        </w:tabs>
+        <w:ind w:left="5040" w:hanging="360"/>
+      </w:pPr>
+      <w:rPr>
+        <w:rFonts w:ascii="Wingdings" w:hAnsi="Wingdings" w:hint="default"/>
+        <w:sz w:val="20"/>
+      </w:rPr>
+    </w:lvl>
+    <w:lvl w:ilvl="7" w:tentative="1">
+      <w:start w:val="1"/>
+      <w:numFmt w:val="bullet"/>
+      <w:lvlText w:val=""/>
+      <w:lvlJc w:val="left"/>
+      <w:pPr>
+        <w:tabs>
+          <w:tab w:val="num" w:pos="5760"/>
+        </w:tabs>
+        <w:ind w:left="5760" w:hanging="360"/>
+      </w:pPr>
+      <w:rPr>
+        <w:rFonts w:ascii="Wingdings" w:hAnsi="Wingdings" w:hint="default"/>
+        <w:sz w:val="20"/>
+      </w:rPr>
+    </w:lvl>
+    <w:lvl w:ilvl="8" w:tentative="1">
+      <w:start w:val="1"/>
+      <w:numFmt w:val="bullet"/>
+      <w:lvlText w:val=""/>
+      <w:lvlJc w:val="left"/>
+      <w:pPr>
+        <w:tabs>
+          <w:tab w:val="num" w:pos="6480"/>
+        </w:tabs>
+        <w:ind w:left="6480" w:hanging="360"/>
+      </w:pPr>
+      <w:rPr>
+        <w:rFonts w:ascii="Wingdings" w:hAnsi="Wingdings" w:hint="default"/>
+        <w:sz w:val="20"/>
+      </w:rPr>
+    </w:lvl>
+  </w:abstractNum>
+  <w:abstractNum w:abstractNumId="21" w15:restartNumberingAfterBreak="0">
     <w:nsid w:val="42836384"/>
     <w:multiLevelType w:val="multilevel"/>
     <w:tmpl w:val="39C006C6"/>
@@ -5426,7 +5731,7 @@
       </w:rPr>
     </w:lvl>
   </w:abstractNum>
-  <w:abstractNum w:abstractNumId="21" w15:restartNumberingAfterBreak="0">
+  <w:abstractNum w:abstractNumId="22" w15:restartNumberingAfterBreak="0">
     <w:nsid w:val="439E52B5"/>
     <w:multiLevelType w:val="multilevel"/>
     <w:tmpl w:val="6E2E53A6"/>
@@ -5575,7 +5880,7 @@
       </w:rPr>
     </w:lvl>
   </w:abstractNum>
-  <w:abstractNum w:abstractNumId="22" w15:restartNumberingAfterBreak="0">
+  <w:abstractNum w:abstractNumId="23" w15:restartNumberingAfterBreak="0">
     <w:nsid w:val="46FE3D9A"/>
     <w:multiLevelType w:val="multilevel"/>
     <w:tmpl w:val="D528DF24"/>
@@ -5724,7 +6029,7 @@
       </w:rPr>
     </w:lvl>
   </w:abstractNum>
-  <w:abstractNum w:abstractNumId="23" w15:restartNumberingAfterBreak="0">
+  <w:abstractNum w:abstractNumId="24" w15:restartNumberingAfterBreak="0">
     <w:nsid w:val="495D3C04"/>
     <w:multiLevelType w:val="multilevel"/>
     <w:tmpl w:val="5F129136"/>
@@ -5873,7 +6178,7 @@
       </w:rPr>
     </w:lvl>
   </w:abstractNum>
-  <w:abstractNum w:abstractNumId="24" w15:restartNumberingAfterBreak="0">
+  <w:abstractNum w:abstractNumId="25" w15:restartNumberingAfterBreak="0">
     <w:nsid w:val="4C620204"/>
     <w:multiLevelType w:val="multilevel"/>
     <w:tmpl w:val="FDF8B486"/>
@@ -6022,7 +6327,7 @@
       </w:rPr>
     </w:lvl>
   </w:abstractNum>
-  <w:abstractNum w:abstractNumId="25" w15:restartNumberingAfterBreak="0">
+  <w:abstractNum w:abstractNumId="26" w15:restartNumberingAfterBreak="0">
     <w:nsid w:val="4DCD6ACB"/>
     <w:multiLevelType w:val="multilevel"/>
     <w:tmpl w:val="8DB26EE0"/>
@@ -6171,7 +6476,7 @@
       </w:rPr>
     </w:lvl>
   </w:abstractNum>
-  <w:abstractNum w:abstractNumId="26" w15:restartNumberingAfterBreak="0">
+  <w:abstractNum w:abstractNumId="27" w15:restartNumberingAfterBreak="0">
     <w:nsid w:val="5007538E"/>
     <w:multiLevelType w:val="multilevel"/>
     <w:tmpl w:val="5BCAC864"/>
@@ -6320,7 +6625,7 @@
       </w:rPr>
     </w:lvl>
   </w:abstractNum>
-  <w:abstractNum w:abstractNumId="27" w15:restartNumberingAfterBreak="0">
+  <w:abstractNum w:abstractNumId="28" w15:restartNumberingAfterBreak="0">
     <w:nsid w:val="58922C43"/>
     <w:multiLevelType w:val="multilevel"/>
     <w:tmpl w:val="863AE468"/>
@@ -6469,7 +6774,7 @@
       </w:rPr>
     </w:lvl>
   </w:abstractNum>
-  <w:abstractNum w:abstractNumId="28" w15:restartNumberingAfterBreak="0">
+  <w:abstractNum w:abstractNumId="29" w15:restartNumberingAfterBreak="0">
     <w:nsid w:val="5E9014EA"/>
     <w:multiLevelType w:val="multilevel"/>
     <w:tmpl w:val="3468E954"/>
@@ -6618,7 +6923,7 @@
       </w:rPr>
     </w:lvl>
   </w:abstractNum>
-  <w:abstractNum w:abstractNumId="29" w15:restartNumberingAfterBreak="0">
+  <w:abstractNum w:abstractNumId="30" w15:restartNumberingAfterBreak="0">
     <w:nsid w:val="65006DD9"/>
     <w:multiLevelType w:val="multilevel"/>
     <w:tmpl w:val="E95AA372"/>
@@ -6767,7 +7072,7 @@
       </w:rPr>
     </w:lvl>
   </w:abstractNum>
-  <w:abstractNum w:abstractNumId="30" w15:restartNumberingAfterBreak="0">
+  <w:abstractNum w:abstractNumId="31" w15:restartNumberingAfterBreak="0">
     <w:nsid w:val="65D1597B"/>
     <w:multiLevelType w:val="multilevel"/>
     <w:tmpl w:val="18ACFF56"/>
@@ -6916,7 +7221,7 @@
       </w:rPr>
     </w:lvl>
   </w:abstractNum>
-  <w:abstractNum w:abstractNumId="31" w15:restartNumberingAfterBreak="0">
+  <w:abstractNum w:abstractNumId="32" w15:restartNumberingAfterBreak="0">
     <w:nsid w:val="66FD400F"/>
     <w:multiLevelType w:val="multilevel"/>
     <w:tmpl w:val="94F8514E"/>
@@ -7065,7 +7370,7 @@
       </w:rPr>
     </w:lvl>
   </w:abstractNum>
-  <w:abstractNum w:abstractNumId="32" w15:restartNumberingAfterBreak="0">
+  <w:abstractNum w:abstractNumId="33" w15:restartNumberingAfterBreak="0">
     <w:nsid w:val="68997D8C"/>
     <w:multiLevelType w:val="multilevel"/>
     <w:tmpl w:val="59CC4760"/>
@@ -7214,7 +7519,7 @@
       </w:rPr>
     </w:lvl>
   </w:abstractNum>
-  <w:abstractNum w:abstractNumId="33" w15:restartNumberingAfterBreak="0">
+  <w:abstractNum w:abstractNumId="34" w15:restartNumberingAfterBreak="0">
     <w:nsid w:val="70B35D73"/>
     <w:multiLevelType w:val="multilevel"/>
     <w:tmpl w:val="B0ECFFF0"/>
@@ -7363,7 +7668,7 @@
       </w:rPr>
     </w:lvl>
   </w:abstractNum>
-  <w:abstractNum w:abstractNumId="34" w15:restartNumberingAfterBreak="0">
+  <w:abstractNum w:abstractNumId="35" w15:restartNumberingAfterBreak="0">
     <w:nsid w:val="71941573"/>
     <w:multiLevelType w:val="multilevel"/>
     <w:tmpl w:val="0DB4F010"/>
@@ -7512,7 +7817,7 @@
       </w:rPr>
     </w:lvl>
   </w:abstractNum>
-  <w:abstractNum w:abstractNumId="35" w15:restartNumberingAfterBreak="0">
+  <w:abstractNum w:abstractNumId="36" w15:restartNumberingAfterBreak="0">
     <w:nsid w:val="7816416D"/>
     <w:multiLevelType w:val="multilevel"/>
     <w:tmpl w:val="7212A6C4"/>
@@ -7662,16 +7967,16 @@
     </w:lvl>
   </w:abstractNum>
   <w:num w:numId="1" w16cid:durableId="750934069">
-    <w:abstractNumId w:val="26"/>
+    <w:abstractNumId w:val="27"/>
   </w:num>
   <w:num w:numId="2" w16cid:durableId="611471718">
-    <w:abstractNumId w:val="20"/>
+    <w:abstractNumId w:val="21"/>
   </w:num>
   <w:num w:numId="3" w16cid:durableId="259224659">
     <w:abstractNumId w:val="0"/>
   </w:num>
   <w:num w:numId="4" w16cid:durableId="782766164">
-    <w:abstractNumId w:val="35"/>
+    <w:abstractNumId w:val="36"/>
   </w:num>
   <w:num w:numId="5" w16cid:durableId="1650866324">
     <w:abstractNumId w:val="2"/>
@@ -7680,7 +7985,7 @@
     <w:abstractNumId w:val="17"/>
   </w:num>
   <w:num w:numId="7" w16cid:durableId="862474138">
-    <w:abstractNumId w:val="23"/>
+    <w:abstractNumId w:val="24"/>
   </w:num>
   <w:num w:numId="8" w16cid:durableId="1856655766">
     <w:abstractNumId w:val="4"/>
@@ -7695,28 +8000,28 @@
     <w:abstractNumId w:val="7"/>
   </w:num>
   <w:num w:numId="12" w16cid:durableId="1244754382">
-    <w:abstractNumId w:val="31"/>
+    <w:abstractNumId w:val="32"/>
   </w:num>
   <w:num w:numId="13" w16cid:durableId="1309869091">
     <w:abstractNumId w:val="15"/>
   </w:num>
   <w:num w:numId="14" w16cid:durableId="1874682662">
-    <w:abstractNumId w:val="28"/>
+    <w:abstractNumId w:val="29"/>
   </w:num>
   <w:num w:numId="15" w16cid:durableId="1739592303">
     <w:abstractNumId w:val="1"/>
   </w:num>
   <w:num w:numId="16" w16cid:durableId="279915159">
-    <w:abstractNumId w:val="27"/>
+    <w:abstractNumId w:val="28"/>
   </w:num>
   <w:num w:numId="17" w16cid:durableId="31997227">
     <w:abstractNumId w:val="9"/>
   </w:num>
   <w:num w:numId="18" w16cid:durableId="42560201">
-    <w:abstractNumId w:val="25"/>
+    <w:abstractNumId w:val="26"/>
   </w:num>
   <w:num w:numId="19" w16cid:durableId="582447875">
-    <w:abstractNumId w:val="30"/>
+    <w:abstractNumId w:val="31"/>
   </w:num>
   <w:num w:numId="20" w16cid:durableId="1791707991">
     <w:abstractNumId w:val="6"/>
@@ -7734,19 +8039,19 @@
     <w:abstractNumId w:val="11"/>
   </w:num>
   <w:num w:numId="25" w16cid:durableId="267391267">
-    <w:abstractNumId w:val="24"/>
+    <w:abstractNumId w:val="25"/>
   </w:num>
   <w:num w:numId="26" w16cid:durableId="1160123021">
     <w:abstractNumId w:val="16"/>
   </w:num>
   <w:num w:numId="27" w16cid:durableId="784469680">
-    <w:abstractNumId w:val="33"/>
+    <w:abstractNumId w:val="34"/>
   </w:num>
   <w:num w:numId="28" w16cid:durableId="943344650">
     <w:abstractNumId w:val="18"/>
   </w:num>
   <w:num w:numId="29" w16cid:durableId="1255017916">
-    <w:abstractNumId w:val="32"/>
+    <w:abstractNumId w:val="33"/>
   </w:num>
   <w:num w:numId="30" w16cid:durableId="1445615122">
     <w:abstractNumId w:val="8"/>
@@ -7755,19 +8060,22 @@
     <w:abstractNumId w:val="14"/>
   </w:num>
   <w:num w:numId="32" w16cid:durableId="915163149">
-    <w:abstractNumId w:val="21"/>
+    <w:abstractNumId w:val="22"/>
   </w:num>
   <w:num w:numId="33" w16cid:durableId="2125146360">
-    <w:abstractNumId w:val="29"/>
+    <w:abstractNumId w:val="30"/>
   </w:num>
   <w:num w:numId="34" w16cid:durableId="698555244">
-    <w:abstractNumId w:val="34"/>
+    <w:abstractNumId w:val="35"/>
   </w:num>
   <w:num w:numId="35" w16cid:durableId="160507864">
-    <w:abstractNumId w:val="22"/>
+    <w:abstractNumId w:val="23"/>
   </w:num>
   <w:num w:numId="36" w16cid:durableId="2054235380">
     <w:abstractNumId w:val="19"/>
+  </w:num>
+  <w:num w:numId="37" w16cid:durableId="502088943">
+    <w:abstractNumId w:val="20"/>
   </w:num>
 </w:numbering>
 </file>

</xml_diff>